<commit_message>
changes in FC basics
</commit_message>
<xml_diff>
--- a/Final_Report/InFinalReportEinpflegen (Fuer Jan)/FlightController_Basics_Intro_Flo.docx
+++ b/Final_Report/InFinalReportEinpflegen (Fuer Jan)/FlightController_Basics_Intro_Flo.docx
@@ -1497,7 +1497,21 @@
         <w:rPr>
           <w:lang w:val="en-US"/>
         </w:rPr>
-        <w:t>Then the raw data gets averaged and handed over to the Sensor Data Filter. This component then filters the data and computes the current orientation of the XCopter as euler angles (pitch, yaw, roll) by combining the data from the sensors.</w:t>
+        <w:t xml:space="preserve">Then the raw data gets averaged and handed over to the Sensor Data Filter. This component then filters the data and computes the current orientation of the XCopter as </w:t>
+      </w:r>
+      <w:proofErr w:type="gramStart"/>
+      <w:r>
+        <w:rPr>
+          <w:lang w:val="en-US"/>
+        </w:rPr>
+        <w:t>euler</w:t>
+      </w:r>
+      <w:proofErr w:type="gramEnd"/>
+      <w:r>
+        <w:rPr>
+          <w:lang w:val="en-US"/>
+        </w:rPr>
+        <w:t xml:space="preserve"> angles (pitch, yaw, roll) by combining the data from the sensors.</w:t>
       </w:r>
     </w:p>
     <w:p>
@@ -1510,13 +1524,41 @@
         <w:rPr>
           <w:lang w:val="en-US"/>
         </w:rPr>
-        <w:t xml:space="preserve">When the euler angles are calculated, </w:t>
-      </w:r>
-      <w:r>
-        <w:rPr>
-          <w:lang w:val="en-US"/>
-        </w:rPr>
-        <w:t>the second data source, the remote control comes into play. The remote control also provides euler angles depending on the orientation of its joysticks.</w:t>
+        <w:t xml:space="preserve">When the </w:t>
+      </w:r>
+      <w:proofErr w:type="gramStart"/>
+      <w:r>
+        <w:rPr>
+          <w:lang w:val="en-US"/>
+        </w:rPr>
+        <w:t>euler</w:t>
+      </w:r>
+      <w:proofErr w:type="gramEnd"/>
+      <w:r>
+        <w:rPr>
+          <w:lang w:val="en-US"/>
+        </w:rPr>
+        <w:t xml:space="preserve"> angles are calculated, </w:t>
+      </w:r>
+      <w:r>
+        <w:rPr>
+          <w:lang w:val="en-US"/>
+        </w:rPr>
+        <w:t xml:space="preserve">the second data source, the remote control comes into play. The remote control also provides </w:t>
+      </w:r>
+      <w:proofErr w:type="gramStart"/>
+      <w:r>
+        <w:rPr>
+          <w:lang w:val="en-US"/>
+        </w:rPr>
+        <w:t>euler</w:t>
+      </w:r>
+      <w:proofErr w:type="gramEnd"/>
+      <w:r>
+        <w:rPr>
+          <w:lang w:val="en-US"/>
+        </w:rPr>
+        <w:t xml:space="preserve"> angles depending on the orientation of its joysticks.</w:t>
       </w:r>
     </w:p>
     <w:p>
@@ -1529,7 +1571,21 @@
         <w:rPr>
           <w:lang w:val="en-US"/>
         </w:rPr>
-        <w:t>The euler angles from the Sensor Data Filter and the Remote Control are then fed into the particular PIDs. Each of those PIDs computes an error value for each axis.</w:t>
+        <w:t xml:space="preserve">The </w:t>
+      </w:r>
+      <w:proofErr w:type="gramStart"/>
+      <w:r>
+        <w:rPr>
+          <w:lang w:val="en-US"/>
+        </w:rPr>
+        <w:t>euler</w:t>
+      </w:r>
+      <w:proofErr w:type="gramEnd"/>
+      <w:r>
+        <w:rPr>
+          <w:lang w:val="en-US"/>
+        </w:rPr>
+        <w:t xml:space="preserve"> angles from the Sensor Data Filter and the Remote Control are then fed into the particular PIDs. Each of those PIDs computes an error value for each axis.</w:t>
       </w:r>
     </w:p>
     <w:p>
@@ -1578,6 +1634,7 @@
           <w:lang w:val="en-US"/>
         </w:rPr>
       </w:pPr>
+      <w:bookmarkStart w:id="6" w:name="_GoBack"/>
       <w:r>
         <w:rPr>
           <w:noProof/>
@@ -2234,13 +2291,12 @@
                       <wps:wsp>
                         <wps:cNvPr id="19" name="Elbow Connector 19"/>
                         <wps:cNvCnPr>
-                          <a:stCxn id="6" idx="3"/>
                           <a:endCxn id="11" idx="1"/>
                         </wps:cNvCnPr>
                         <wps:spPr>
                           <a:xfrm>
-                            <a:off x="1044000" y="2492940"/>
-                            <a:ext cx="1803000" cy="453460"/>
+                            <a:off x="1044000" y="2613410"/>
+                            <a:ext cx="1803000" cy="332990"/>
                           </a:xfrm>
                           <a:prstGeom prst="bentConnector3">
                             <a:avLst/>
@@ -2373,12 +2429,21 @@
                                   <w:lang w:val="en-US"/>
                                 </w:rPr>
                               </w:pPr>
+                              <w:proofErr w:type="gramStart"/>
                               <w:r>
                                 <w:rPr>
                                   <w:rFonts w:asciiTheme="majorHAnsi" w:hAnsiTheme="majorHAnsi"/>
                                   <w:lang w:val="en-US"/>
                                 </w:rPr>
-                                <w:t>averaged sensor data</w:t>
+                                <w:t>averaged</w:t>
+                              </w:r>
+                              <w:proofErr w:type="gramEnd"/>
+                              <w:r>
+                                <w:rPr>
+                                  <w:rFonts w:asciiTheme="majorHAnsi" w:hAnsiTheme="majorHAnsi"/>
+                                  <w:lang w:val="en-US"/>
+                                </w:rPr>
+                                <w:t xml:space="preserve"> sensor data</w:t>
                               </w:r>
                             </w:p>
                           </w:txbxContent>
@@ -2428,6 +2493,7 @@
                                 <w:spacing w:before="0" w:beforeAutospacing="0" w:after="160" w:afterAutospacing="0" w:line="256" w:lineRule="auto"/>
                                 <w:jc w:val="center"/>
                               </w:pPr>
+                              <w:proofErr w:type="gramStart"/>
                               <w:r>
                                 <w:rPr>
                                   <w:rFonts w:ascii="Calibri Light" w:eastAsia="Calibri" w:hAnsi="Calibri Light"/>
@@ -2435,7 +2501,17 @@
                                   <w:szCs w:val="22"/>
                                   <w:lang w:val="en-US"/>
                                 </w:rPr>
-                                <w:t>raw sensor data</w:t>
+                                <w:t>raw</w:t>
+                              </w:r>
+                              <w:proofErr w:type="gramEnd"/>
+                              <w:r>
+                                <w:rPr>
+                                  <w:rFonts w:ascii="Calibri Light" w:eastAsia="Calibri" w:hAnsi="Calibri Light"/>
+                                  <w:sz w:val="22"/>
+                                  <w:szCs w:val="22"/>
+                                  <w:lang w:val="en-US"/>
+                                </w:rPr>
+                                <w:t xml:space="preserve"> sensor data</w:t>
                               </w:r>
                             </w:p>
                           </w:txbxContent>
@@ -2488,7 +2564,7 @@
                         <wps:spPr>
                           <a:xfrm flipV="1">
                             <a:off x="1044000" y="2050030"/>
-                            <a:ext cx="1803000" cy="442910"/>
+                            <a:ext cx="1803000" cy="366710"/>
                           </a:xfrm>
                           <a:prstGeom prst="bentConnector3">
                             <a:avLst/>
@@ -2551,6 +2627,7 @@
                                 <w:spacing w:before="0" w:beforeAutospacing="0" w:after="160" w:afterAutospacing="0" w:line="256" w:lineRule="auto"/>
                                 <w:jc w:val="center"/>
                               </w:pPr>
+                              <w:proofErr w:type="gramStart"/>
                               <w:r>
                                 <w:rPr>
                                   <w:rFonts w:ascii="Calibri Light" w:eastAsia="Calibri" w:hAnsi="Calibri Light"/>
@@ -2558,7 +2635,17 @@
                                   <w:szCs w:val="22"/>
                                   <w:lang w:val="en-US"/>
                                 </w:rPr>
-                                <w:t xml:space="preserve">euler angles </w:t>
+                                <w:t>euler</w:t>
+                              </w:r>
+                              <w:proofErr w:type="gramEnd"/>
+                              <w:r>
+                                <w:rPr>
+                                  <w:rFonts w:ascii="Calibri Light" w:eastAsia="Calibri" w:hAnsi="Calibri Light"/>
+                                  <w:sz w:val="22"/>
+                                  <w:szCs w:val="22"/>
+                                  <w:lang w:val="en-US"/>
+                                </w:rPr>
+                                <w:t xml:space="preserve"> angles </w:t>
                               </w:r>
                             </w:p>
                           </w:txbxContent>
@@ -2665,6 +2752,7 @@
                                 <w:spacing w:before="0" w:beforeAutospacing="0" w:after="160" w:afterAutospacing="0" w:line="254" w:lineRule="auto"/>
                                 <w:jc w:val="center"/>
                               </w:pPr>
+                              <w:proofErr w:type="gramStart"/>
                               <w:r>
                                 <w:rPr>
                                   <w:rFonts w:ascii="Calibri Light" w:eastAsia="Calibri" w:hAnsi="Calibri Light"/>
@@ -2681,7 +2769,17 @@
                                   <w:szCs w:val="22"/>
                                   <w:lang w:val="en-US"/>
                                 </w:rPr>
-                                <w:t>or PWM signal</w:t>
+                                <w:t>or</w:t>
+                              </w:r>
+                              <w:proofErr w:type="gramEnd"/>
+                              <w:r>
+                                <w:rPr>
+                                  <w:rFonts w:ascii="Calibri Light" w:eastAsia="Calibri" w:hAnsi="Calibri Light"/>
+                                  <w:sz w:val="22"/>
+                                  <w:szCs w:val="22"/>
+                                  <w:lang w:val="en-US"/>
+                                </w:rPr>
+                                <w:t xml:space="preserve"> PWM signal</w:t>
                               </w:r>
                               <w:r>
                                 <w:rPr>
@@ -2740,6 +2838,7 @@
                                 <w:spacing w:before="0" w:beforeAutospacing="0" w:after="160" w:afterAutospacing="0" w:line="254" w:lineRule="auto"/>
                                 <w:jc w:val="center"/>
                               </w:pPr>
+                              <w:proofErr w:type="gramStart"/>
                               <w:r>
                                 <w:rPr>
                                   <w:rFonts w:ascii="Calibri Light" w:eastAsia="Calibri" w:hAnsi="Calibri Light"/>
@@ -2747,7 +2846,17 @@
                                   <w:szCs w:val="22"/>
                                   <w:lang w:val="en-US"/>
                                 </w:rPr>
-                                <w:t xml:space="preserve">euler angles </w:t>
+                                <w:t>euler</w:t>
+                              </w:r>
+                              <w:proofErr w:type="gramEnd"/>
+                              <w:r>
+                                <w:rPr>
+                                  <w:rFonts w:ascii="Calibri Light" w:eastAsia="Calibri" w:hAnsi="Calibri Light"/>
+                                  <w:sz w:val="22"/>
+                                  <w:szCs w:val="22"/>
+                                  <w:lang w:val="en-US"/>
+                                </w:rPr>
+                                <w:t xml:space="preserve"> angles </w:t>
                               </w:r>
                             </w:p>
                           </w:txbxContent>
@@ -2797,6 +2906,7 @@
                                 <w:spacing w:before="0" w:beforeAutospacing="0" w:after="160" w:afterAutospacing="0" w:line="254" w:lineRule="auto"/>
                                 <w:jc w:val="center"/>
                               </w:pPr>
+                              <w:proofErr w:type="gramStart"/>
                               <w:r>
                                 <w:rPr>
                                   <w:rFonts w:ascii="Calibri Light" w:eastAsia="Calibri" w:hAnsi="Calibri Light"/>
@@ -2804,7 +2914,17 @@
                                   <w:szCs w:val="22"/>
                                   <w:lang w:val="en-US"/>
                                 </w:rPr>
-                                <w:t xml:space="preserve">throttle </w:t>
+                                <w:t>throttle</w:t>
+                              </w:r>
+                              <w:proofErr w:type="gramEnd"/>
+                              <w:r>
+                                <w:rPr>
+                                  <w:rFonts w:ascii="Calibri Light" w:eastAsia="Calibri" w:hAnsi="Calibri Light"/>
+                                  <w:sz w:val="22"/>
+                                  <w:szCs w:val="22"/>
+                                  <w:lang w:val="en-US"/>
+                                </w:rPr>
+                                <w:t xml:space="preserve"> </w:t>
                               </w:r>
                             </w:p>
                           </w:txbxContent>
@@ -2824,7 +2944,7 @@
           </mc:Choice>
           <mc:Fallback>
             <w:pict>
-              <v:group w14:anchorId="129E6630" id="Canvas 3" o:spid="_x0000_s1026" editas="canvas" style="width:495.1pt;height:254.2pt;mso-position-horizontal-relative:char;mso-position-vertical-relative:line" coordsize="62877,32283" o:gfxdata="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">
+              <v:group w14:anchorId="129E6630" id="Canvas 3" o:spid="_x0000_s1026" editas="canvas" style="width:495.1pt;height:254.2pt;mso-position-horizontal-relative:char;mso-position-vertical-relative:line" coordsize="62877,32283" o:gfxdata="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">
                 <v:shapetype id="_x0000_t75" coordsize="21600,21600" o:spt="75" o:preferrelative="t" path="m@4@5l@4@11@9@11@9@5xe" filled="f" stroked="f">
                   <v:stroke joinstyle="miter"/>
                   <v:formulas>
@@ -3192,7 +3312,7 @@
                   </v:handles>
                   <o:lock v:ext="edit" shapetype="t"/>
                 </v:shapetype>
-                <v:shape id="Elbow Connector 19" o:spid="_x0000_s1037" type="#_x0000_t34" style="position:absolute;left:10440;top:24929;width:18030;height:4535;visibility:visible;mso-wrap-style:square" o:connectortype="elbow" o:gfxdata="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" strokecolor="#70ad47 [3209]" strokeweight="1.5pt">
+                <v:shape id="Elbow Connector 19" o:spid="_x0000_s1037" type="#_x0000_t34" style="position:absolute;left:10440;top:26134;width:18030;height:3330;visibility:visible;mso-wrap-style:square" o:connectortype="elbow" o:gfxdata="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" strokecolor="#70ad47 [3209]" strokeweight="1.5pt">
                   <v:stroke endarrow="block"/>
                 </v:shape>
                 <v:shape id="Straight Arrow Connector 20" o:spid="_x0000_s1038" type="#_x0000_t32" style="position:absolute;left:33690;top:5080;width:0;height:3937;visibility:visible;mso-wrap-style:square" o:connectortype="straight" o:gfxdata="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" strokecolor="#5b9bd5 [3204]" strokeweight=".5pt">
@@ -3216,12 +3336,21 @@
                             <w:lang w:val="en-US"/>
                           </w:rPr>
                         </w:pPr>
+                        <w:proofErr w:type="gramStart"/>
                         <w:r>
                           <w:rPr>
                             <w:rFonts w:asciiTheme="majorHAnsi" w:hAnsiTheme="majorHAnsi"/>
                             <w:lang w:val="en-US"/>
                           </w:rPr>
-                          <w:t>averaged sensor data</w:t>
+                          <w:t>averaged</w:t>
+                        </w:r>
+                        <w:proofErr w:type="gramEnd"/>
+                        <w:r>
+                          <w:rPr>
+                            <w:rFonts w:asciiTheme="majorHAnsi" w:hAnsiTheme="majorHAnsi"/>
+                            <w:lang w:val="en-US"/>
+                          </w:rPr>
+                          <w:t xml:space="preserve"> sensor data</w:t>
                         </w:r>
                       </w:p>
                     </w:txbxContent>
@@ -3236,6 +3365,7 @@
                           <w:spacing w:before="0" w:beforeAutospacing="0" w:after="160" w:afterAutospacing="0" w:line="256" w:lineRule="auto"/>
                           <w:jc w:val="center"/>
                         </w:pPr>
+                        <w:proofErr w:type="gramStart"/>
                         <w:r>
                           <w:rPr>
                             <w:rFonts w:ascii="Calibri Light" w:eastAsia="Calibri" w:hAnsi="Calibri Light"/>
@@ -3243,7 +3373,17 @@
                             <w:szCs w:val="22"/>
                             <w:lang w:val="en-US"/>
                           </w:rPr>
-                          <w:t>raw sensor data</w:t>
+                          <w:t>raw</w:t>
+                        </w:r>
+                        <w:proofErr w:type="gramEnd"/>
+                        <w:r>
+                          <w:rPr>
+                            <w:rFonts w:ascii="Calibri Light" w:eastAsia="Calibri" w:hAnsi="Calibri Light"/>
+                            <w:sz w:val="22"/>
+                            <w:szCs w:val="22"/>
+                            <w:lang w:val="en-US"/>
+                          </w:rPr>
+                          <w:t xml:space="preserve"> sensor data</w:t>
                         </w:r>
                       </w:p>
                     </w:txbxContent>
@@ -3252,7 +3392,7 @@
                 <v:shape id="Straight Arrow Connector 24" o:spid="_x0000_s1042" type="#_x0000_t32" style="position:absolute;left:10440;top:2566;width:18030;height:24;flip:y;visibility:visible;mso-wrap-style:square" o:connectortype="straight" o:gfxdata="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" strokecolor="#70ad47 [3209]" strokeweight="1.5pt">
                   <v:stroke endarrow="block" joinstyle="miter"/>
                 </v:shape>
-                <v:shape id="Elbow Connector 25" o:spid="_x0000_s1043" type="#_x0000_t34" style="position:absolute;left:10440;top:20500;width:18030;height:4429;flip:y;visibility:visible;mso-wrap-style:square" o:connectortype="elbow" o:gfxdata="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" strokecolor="#70ad47 [3209]" strokeweight="1.5pt">
+                <v:shape id="Elbow Connector 25" o:spid="_x0000_s1043" type="#_x0000_t34" style="position:absolute;left:10440;top:20500;width:18030;height:3667;flip:y;visibility:visible;mso-wrap-style:square" o:connectortype="elbow" o:gfxdata="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" strokecolor="#70ad47 [3209]" strokeweight="1.5pt">
                   <v:stroke endarrow="block"/>
                 </v:shape>
                 <v:shape id="Text Box 22" o:spid="_x0000_s1044" type="#_x0000_t202" style="position:absolute;left:28892;top:14427;width:10427;height:2565;visibility:visible;mso-wrap-style:square;v-text-anchor:middle" o:gfxdata="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" filled="f" stroked="f" strokeweight="1pt">
@@ -3264,6 +3404,7 @@
                           <w:spacing w:before="0" w:beforeAutospacing="0" w:after="160" w:afterAutospacing="0" w:line="256" w:lineRule="auto"/>
                           <w:jc w:val="center"/>
                         </w:pPr>
+                        <w:proofErr w:type="gramStart"/>
                         <w:r>
                           <w:rPr>
                             <w:rFonts w:ascii="Calibri Light" w:eastAsia="Calibri" w:hAnsi="Calibri Light"/>
@@ -3271,7 +3412,17 @@
                             <w:szCs w:val="22"/>
                             <w:lang w:val="en-US"/>
                           </w:rPr>
-                          <w:t xml:space="preserve">euler angles </w:t>
+                          <w:t>euler</w:t>
+                        </w:r>
+                        <w:proofErr w:type="gramEnd"/>
+                        <w:r>
+                          <w:rPr>
+                            <w:rFonts w:ascii="Calibri Light" w:eastAsia="Calibri" w:hAnsi="Calibri Light"/>
+                            <w:sz w:val="22"/>
+                            <w:szCs w:val="22"/>
+                            <w:lang w:val="en-US"/>
+                          </w:rPr>
+                          <w:t xml:space="preserve"> angles </w:t>
                         </w:r>
                       </w:p>
                     </w:txbxContent>
@@ -3308,6 +3459,7 @@
                           <w:spacing w:before="0" w:beforeAutospacing="0" w:after="160" w:afterAutospacing="0" w:line="254" w:lineRule="auto"/>
                           <w:jc w:val="center"/>
                         </w:pPr>
+                        <w:proofErr w:type="gramStart"/>
                         <w:r>
                           <w:rPr>
                             <w:rFonts w:ascii="Calibri Light" w:eastAsia="Calibri" w:hAnsi="Calibri Light"/>
@@ -3324,7 +3476,17 @@
                             <w:szCs w:val="22"/>
                             <w:lang w:val="en-US"/>
                           </w:rPr>
-                          <w:t>or PWM signal</w:t>
+                          <w:t>or</w:t>
+                        </w:r>
+                        <w:proofErr w:type="gramEnd"/>
+                        <w:r>
+                          <w:rPr>
+                            <w:rFonts w:ascii="Calibri Light" w:eastAsia="Calibri" w:hAnsi="Calibri Light"/>
+                            <w:sz w:val="22"/>
+                            <w:szCs w:val="22"/>
+                            <w:lang w:val="en-US"/>
+                          </w:rPr>
+                          <w:t xml:space="preserve"> PWM signal</w:t>
                         </w:r>
                         <w:r>
                           <w:rPr>
@@ -3348,6 +3510,7 @@
                           <w:spacing w:before="0" w:beforeAutospacing="0" w:after="160" w:afterAutospacing="0" w:line="254" w:lineRule="auto"/>
                           <w:jc w:val="center"/>
                         </w:pPr>
+                        <w:proofErr w:type="gramStart"/>
                         <w:r>
                           <w:rPr>
                             <w:rFonts w:ascii="Calibri Light" w:eastAsia="Calibri" w:hAnsi="Calibri Light"/>
@@ -3355,7 +3518,17 @@
                             <w:szCs w:val="22"/>
                             <w:lang w:val="en-US"/>
                           </w:rPr>
-                          <w:t xml:space="preserve">euler angles </w:t>
+                          <w:t>euler</w:t>
+                        </w:r>
+                        <w:proofErr w:type="gramEnd"/>
+                        <w:r>
+                          <w:rPr>
+                            <w:rFonts w:ascii="Calibri Light" w:eastAsia="Calibri" w:hAnsi="Calibri Light"/>
+                            <w:sz w:val="22"/>
+                            <w:szCs w:val="22"/>
+                            <w:lang w:val="en-US"/>
+                          </w:rPr>
+                          <w:t xml:space="preserve"> angles </w:t>
                         </w:r>
                       </w:p>
                     </w:txbxContent>
@@ -3370,6 +3543,7 @@
                           <w:spacing w:before="0" w:beforeAutospacing="0" w:after="160" w:afterAutospacing="0" w:line="254" w:lineRule="auto"/>
                           <w:jc w:val="center"/>
                         </w:pPr>
+                        <w:proofErr w:type="gramStart"/>
                         <w:r>
                           <w:rPr>
                             <w:rFonts w:ascii="Calibri Light" w:eastAsia="Calibri" w:hAnsi="Calibri Light"/>
@@ -3377,7 +3551,17 @@
                             <w:szCs w:val="22"/>
                             <w:lang w:val="en-US"/>
                           </w:rPr>
-                          <w:t xml:space="preserve">throttle </w:t>
+                          <w:t>throttle</w:t>
+                        </w:r>
+                        <w:proofErr w:type="gramEnd"/>
+                        <w:r>
+                          <w:rPr>
+                            <w:rFonts w:ascii="Calibri Light" w:eastAsia="Calibri" w:hAnsi="Calibri Light"/>
+                            <w:sz w:val="22"/>
+                            <w:szCs w:val="22"/>
+                            <w:lang w:val="en-US"/>
+                          </w:rPr>
+                          <w:t xml:space="preserve"> </w:t>
                         </w:r>
                       </w:p>
                     </w:txbxContent>
@@ -3389,6 +3573,7 @@
           </mc:Fallback>
         </mc:AlternateContent>
       </w:r>
+      <w:bookmarkEnd w:id="6"/>
     </w:p>
     <w:p>
       <w:pPr>
@@ -3397,7 +3582,7 @@
           <w:lang w:val="en-US"/>
         </w:rPr>
       </w:pPr>
-      <w:bookmarkStart w:id="6" w:name="_Ref439952421"/>
+      <w:bookmarkStart w:id="7" w:name="_Ref439952421"/>
       <w:r>
         <w:rPr>
           <w:lang w:val="en-US"/>
@@ -3426,7 +3611,7 @@
       <w:r>
         <w:fldChar w:fldCharType="end"/>
       </w:r>
-      <w:bookmarkEnd w:id="6"/>
+      <w:bookmarkEnd w:id="7"/>
       <w:r>
         <w:rPr>
           <w:lang w:val="en-US"/>
@@ -3467,8 +3652,6 @@
         </w:rPr>
         <w:t xml:space="preserve"> of the flight controller</w:t>
       </w:r>
-      <w:bookmarkStart w:id="7" w:name="_GoBack"/>
-      <w:bookmarkEnd w:id="7"/>
     </w:p>
     <w:p>
       <w:pPr>
@@ -3873,7 +4056,21 @@
           <w:lang w:val="en-US"/>
         </w:rPr>
         <w:lastRenderedPageBreak/>
-        <w:t>converted into euler angles. When this is done, the RCReceiver task notifies the main task in the same way the SensorDataManag</w:t>
+        <w:t xml:space="preserve">converted into </w:t>
+      </w:r>
+      <w:proofErr w:type="gramStart"/>
+      <w:r>
+        <w:rPr>
+          <w:lang w:val="en-US"/>
+        </w:rPr>
+        <w:t>euler</w:t>
+      </w:r>
+      <w:proofErr w:type="gramEnd"/>
+      <w:r>
+        <w:rPr>
+          <w:lang w:val="en-US"/>
+        </w:rPr>
+        <w:t xml:space="preserve"> angles. When this is done, the RCReceiver task notifies the main task in the same way the SensorDataManag</w:t>
       </w:r>
       <w:r>
         <w:rPr>
@@ -3934,13 +4131,41 @@
         <w:rPr>
           <w:lang w:val="en-US"/>
         </w:rPr>
-        <w:t>At first it is checked, whether new averaged sensor data from the Sensor Data Manager is available. If there is, the main task gets and stores this data. After storing the averaged data, it is handed over to the sensor data filter to filter the data and compute the current pitch, yaw and roll euler angles of the XCopter. After storing the filtered data, it is checked if there are new remote control values available from the RCReceiver task.</w:t>
-      </w:r>
-      <w:r>
-        <w:rPr>
-          <w:lang w:val="en-US"/>
-        </w:rPr>
-        <w:t xml:space="preserve"> If there is new data available, it gets also stored. The euler angles from the filter and the remote control are then passed to the PIDs as parameters. The pitch PID gets the pitch angles, the roll PID gets the roll angles and the yaw PID gets the yaw angles. The particular PIDs then calculate an error value for each axis. Those error values are the input parameters for the motor mapper. There, the PWM signals, to run the motors at the </w:t>
+        <w:t xml:space="preserve">At first it is checked, whether new averaged sensor data from the Sensor Data Manager is available. If there is, the main task gets and stores this data. After storing the averaged data, it is handed over to the sensor data filter to filter the data and compute the current pitch, yaw and roll </w:t>
+      </w:r>
+      <w:proofErr w:type="gramStart"/>
+      <w:r>
+        <w:rPr>
+          <w:lang w:val="en-US"/>
+        </w:rPr>
+        <w:t>euler</w:t>
+      </w:r>
+      <w:proofErr w:type="gramEnd"/>
+      <w:r>
+        <w:rPr>
+          <w:lang w:val="en-US"/>
+        </w:rPr>
+        <w:t xml:space="preserve"> angles of the XCopter. After storing the filtered data, it is checked if there are new remote control values available from the RCReceiver task.</w:t>
+      </w:r>
+      <w:r>
+        <w:rPr>
+          <w:lang w:val="en-US"/>
+        </w:rPr>
+        <w:t xml:space="preserve"> If there is new data available, it gets also stored. The </w:t>
+      </w:r>
+      <w:proofErr w:type="gramStart"/>
+      <w:r>
+        <w:rPr>
+          <w:lang w:val="en-US"/>
+        </w:rPr>
+        <w:t>euler</w:t>
+      </w:r>
+      <w:proofErr w:type="gramEnd"/>
+      <w:r>
+        <w:rPr>
+          <w:lang w:val="en-US"/>
+        </w:rPr>
+        <w:t xml:space="preserve"> angles from the filter and the remote control are then passed to the PIDs as parameters. The pitch PID gets the pitch angles, the roll PID gets the roll angles and the yaw PID gets the yaw angles. The particular PIDs then calculate an error value for each axis. Those error values are the input parameters for the motor mapper. There, the PWM signals, to run the motors at the </w:t>
       </w:r>
       <w:r>
         <w:rPr>
@@ -4913,7 +5138,7 @@
 </file>
 
 <file path=customXml/itemProps1.xml><?xml version="1.0" encoding="utf-8"?>
-<ds:datastoreItem xmlns:ds="http://schemas.openxmlformats.org/officeDocument/2006/customXml" ds:itemID="{EFD7C33B-997D-4C7C-88FC-65A59E6D3C7B}">
+<ds:datastoreItem xmlns:ds="http://schemas.openxmlformats.org/officeDocument/2006/customXml" ds:itemID="{3B78251D-A81C-42E2-98E0-D8171BAE1DEE}">
   <ds:schemaRefs>
     <ds:schemaRef ds:uri="http://schemas.openxmlformats.org/officeDocument/2006/bibliography"/>
   </ds:schemaRefs>

</xml_diff>